<commit_message>
Update Aufgabe 1b mit weiteren Tests
</commit_message>
<xml_diff>
--- a/Übung06/Aufgabe 1b.docx
+++ b/Übung06/Aufgabe 1b.docx
@@ -257,13 +257,7 @@
               <w:rPr>
                 <w:rFonts w:ascii="Courier New" w:hAnsi="Courier New" w:cs="Courier New"/>
               </w:rPr>
-              <w:t>generate1PointTest</w:t>
-            </w:r>
-            <w:r>
-              <w:rPr>
-                <w:rFonts w:ascii="Courier New" w:hAnsi="Courier New" w:cs="Courier New"/>
-              </w:rPr>
-              <w:t>()</w:t>
+              <w:t>generate1PointTest()</w:t>
             </w:r>
           </w:p>
         </w:tc>
@@ -294,13 +288,7 @@
               <w:rPr>
                 <w:rFonts w:ascii="Courier New" w:hAnsi="Courier New" w:cs="Courier New"/>
               </w:rPr>
-              <w:t>generate2PointTest</w:t>
-            </w:r>
-            <w:r>
-              <w:rPr>
-                <w:rFonts w:ascii="Courier New" w:hAnsi="Courier New" w:cs="Courier New"/>
-              </w:rPr>
-              <w:t>()</w:t>
+              <w:t>generate2PointTest()</w:t>
             </w:r>
           </w:p>
         </w:tc>
@@ -331,13 +319,7 @@
               <w:rPr>
                 <w:rFonts w:ascii="Courier New" w:hAnsi="Courier New" w:cs="Courier New"/>
               </w:rPr>
-              <w:t>choose1or2Points</w:t>
-            </w:r>
-            <w:r>
-              <w:rPr>
-                <w:rFonts w:ascii="Courier New" w:hAnsi="Courier New" w:cs="Courier New"/>
-              </w:rPr>
-              <w:t>()</w:t>
+              <w:t>choose1or2Points()</w:t>
             </w:r>
           </w:p>
         </w:tc>
@@ -595,13 +577,7 @@
               <w:t>()</w:t>
             </w:r>
             <w:r>
-              <w:t xml:space="preserve"> nur das die </w:t>
-            </w:r>
-            <w:r>
-              <w:t>oberste rechte</w:t>
-            </w:r>
-            <w:r>
-              <w:t xml:space="preserve"> Seite geprüft wird.</w:t>
+              <w:t xml:space="preserve"> nur das die oberste rechte Seite geprüft wird.</w:t>
             </w:r>
           </w:p>
         </w:tc>
@@ -735,12 +711,7 @@
               <w:jc w:val="both"/>
             </w:pPr>
             <w:r>
-              <w:t>Dieser Test prüft ob eine -1 zurückgeben wird, falls das Spiel beendet wird. Auch dieser Test gilt für beliebige Spielfeldgrößen und soll den relevanten Fall abdecken, ob die AI erkennt, dass keine Möglichkeiten offen sind. Somit wird sichergestellt, dass der Algorithmus nicht abstürzt, Fehler</w:t>
-            </w:r>
-            <w:bookmarkStart w:id="0" w:name="_GoBack"/>
-            <w:bookmarkEnd w:id="0"/>
-            <w:r>
-              <w:t xml:space="preserve">meldungen wirft, oder in einer Dauerschleife endet. </w:t>
+              <w:t xml:space="preserve">Dieser Test prüft ob eine -1 zurückgeben wird, falls das Spiel beendet wird. Auch dieser Test gilt für beliebige Spielfeldgrößen und soll den relevanten Fall abdecken, ob die AI erkennt, dass keine Möglichkeiten offen sind. Somit wird sichergestellt, dass der Algorithmus nicht abstürzt, Fehlermeldungen wirft, oder in einer Dauerschleife endet. </w:t>
             </w:r>
           </w:p>
         </w:tc>
@@ -766,20 +737,20 @@
               <w:rPr>
                 <w:rFonts w:ascii="Courier New" w:hAnsi="Courier New" w:cs="Courier New"/>
               </w:rPr>
-              <w:t>()</w:t>
-            </w:r>
-          </w:p>
-        </w:tc>
-        <w:tc>
-          <w:tcPr>
-            <w:tcW w:w="4606" w:type="dxa"/>
-          </w:tcPr>
-          <w:p>
-            <w:pPr>
-              <w:jc w:val="both"/>
-            </w:pPr>
-            <w:r>
-              <w:t>Hierbei handelt es sich um einen zusätzlichen Test der jedoch keinen relevanten Testfall abdeckt.</w:t>
+              <w:t>[1 – 4]()</w:t>
+            </w:r>
+          </w:p>
+        </w:tc>
+        <w:tc>
+          <w:tcPr>
+            <w:tcW w:w="4606" w:type="dxa"/>
+          </w:tcPr>
+          <w:p>
+            <w:pPr>
+              <w:jc w:val="both"/>
+            </w:pPr>
+            <w:r>
+              <w:t>Hierbei handelt es sich um zusätzliche Tests die jedoch keinen relevanten Testfall abdeckt.</w:t>
             </w:r>
           </w:p>
         </w:tc>
@@ -789,6 +760,8 @@
       <w:pPr>
         <w:jc w:val="both"/>
       </w:pPr>
+      <w:bookmarkStart w:id="0" w:name="_GoBack"/>
+      <w:bookmarkEnd w:id="0"/>
     </w:p>
     <w:sectPr>
       <w:pgSz w:w="11906" w:h="16838"/>

</xml_diff>